<commit_message>
Création Initialisation Joueur et Objets Utilisé
Avancement Initialisation Joueur
</commit_message>
<xml_diff>
--- a/Analyse_Projet/Black_Fleet_Analyse.docx
+++ b/Analyse_Projet/Black_Fleet_Analyse.docx
@@ -518,25 +518,7 @@
           <w:szCs w:val="18"/>
           <w:lang w:val="fr-FR"/>
         </w:rPr>
-        <w:t>*</w:t>
-      </w:r>
-      <w:proofErr w:type="gramStart"/>
-      <w:r>
-        <w:rPr>
-          <w:sz w:val="18"/>
-          <w:szCs w:val="18"/>
-          <w:lang w:val="fr-FR"/>
-        </w:rPr>
-        <w:t>Port(</w:t>
-      </w:r>
-      <w:proofErr w:type="gramEnd"/>
-      <w:r>
-        <w:rPr>
-          <w:sz w:val="18"/>
-          <w:szCs w:val="18"/>
-          <w:lang w:val="fr-FR"/>
-        </w:rPr>
-        <w:t>nb doublons/matières) : Port de Maïs (3/vins</w:t>
+        <w:t>*Port(nb doublons/matières) : Port de Maïs (3/vins</w:t>
       </w:r>
       <w:r>
         <w:rPr>
@@ -904,21 +886,7 @@
           <w:lang w:val="fr-FR"/>
         </w:rPr>
         <w:lastRenderedPageBreak/>
-        <w:t xml:space="preserve">Tiret Aléatoirement les déplacements de chaque </w:t>
-      </w:r>
-      <w:proofErr w:type="gramStart"/>
-      <w:r>
-        <w:rPr>
-          <w:lang w:val="fr-FR"/>
-        </w:rPr>
-        <w:t>bateaux</w:t>
-      </w:r>
-      <w:proofErr w:type="gramEnd"/>
-      <w:r>
-        <w:rPr>
-          <w:lang w:val="fr-FR"/>
-        </w:rPr>
-        <w:t xml:space="preserve"> et la couleur de la frégate</w:t>
+        <w:t>Tiret Aléatoirement les déplacements de chaque bateaux et la couleur de la frégate</w:t>
       </w:r>
     </w:p>
     <w:p>
@@ -4257,6 +4225,24 @@
         <w:pStyle w:val="Paragraphedeliste"/>
         <w:numPr>
           <w:ilvl w:val="0"/>
+          <w:numId w:val="6"/>
+        </w:numPr>
+        <w:rPr>
+          <w:lang w:val="fr-FR"/>
+        </w:rPr>
+      </w:pPr>
+      <w:r>
+        <w:rPr>
+          <w:lang w:val="fr-FR"/>
+        </w:rPr>
+        <w:t>Bateau</w:t>
+      </w:r>
+    </w:p>
+    <w:p>
+      <w:pPr>
+        <w:pStyle w:val="Paragraphedeliste"/>
+        <w:numPr>
+          <w:ilvl w:val="0"/>
           <w:numId w:val="5"/>
         </w:numPr>
         <w:rPr>
@@ -4342,6 +4328,24 @@
         <w:pStyle w:val="Paragraphedeliste"/>
         <w:numPr>
           <w:ilvl w:val="0"/>
+          <w:numId w:val="7"/>
+        </w:numPr>
+        <w:rPr>
+          <w:lang w:val="fr-FR"/>
+        </w:rPr>
+      </w:pPr>
+      <w:r>
+        <w:rPr>
+          <w:lang w:val="fr-FR"/>
+        </w:rPr>
+        <w:t>Joueur auquel il appartient</w:t>
+      </w:r>
+    </w:p>
+    <w:p>
+      <w:pPr>
+        <w:pStyle w:val="Paragraphedeliste"/>
+        <w:numPr>
+          <w:ilvl w:val="0"/>
           <w:numId w:val="5"/>
         </w:numPr>
         <w:rPr>
@@ -4645,6 +4649,243 @@
         </w:rPr>
         <w:t>Case occupé</w:t>
       </w:r>
+    </w:p>
+    <w:p>
+      <w:pPr>
+        <w:pStyle w:val="Paragraphedeliste"/>
+        <w:numPr>
+          <w:ilvl w:val="0"/>
+          <w:numId w:val="5"/>
+        </w:numPr>
+        <w:rPr>
+          <w:lang w:val="fr-FR"/>
+        </w:rPr>
+      </w:pPr>
+      <w:r>
+        <w:rPr>
+          <w:u w:val="single"/>
+          <w:lang w:val="fr-FR"/>
+        </w:rPr>
+        <w:t>Cartes</w:t>
+      </w:r>
+      <w:r>
+        <w:rPr>
+          <w:lang w:val="fr-FR"/>
+        </w:rPr>
+        <w:t> :</w:t>
+      </w:r>
+    </w:p>
+    <w:p>
+      <w:pPr>
+        <w:pStyle w:val="Paragraphedeliste"/>
+        <w:numPr>
+          <w:ilvl w:val="0"/>
+          <w:numId w:val="11"/>
+        </w:numPr>
+        <w:rPr>
+          <w:lang w:val="fr-FR"/>
+        </w:rPr>
+      </w:pPr>
+      <w:r>
+        <w:rPr>
+          <w:lang w:val="fr-FR"/>
+        </w:rPr>
+        <w:t>Dev1 (0/1)</w:t>
+      </w:r>
+    </w:p>
+    <w:p>
+      <w:pPr>
+        <w:pStyle w:val="Paragraphedeliste"/>
+        <w:numPr>
+          <w:ilvl w:val="0"/>
+          <w:numId w:val="11"/>
+        </w:numPr>
+        <w:rPr>
+          <w:lang w:val="fr-FR"/>
+        </w:rPr>
+      </w:pPr>
+      <w:r>
+        <w:rPr>
+          <w:lang w:val="fr-FR"/>
+        </w:rPr>
+        <w:t>Dev</w:t>
+      </w:r>
+      <w:r>
+        <w:rPr>
+          <w:lang w:val="fr-FR"/>
+        </w:rPr>
+        <w:t>2</w:t>
+      </w:r>
+      <w:r>
+        <w:rPr>
+          <w:lang w:val="fr-FR"/>
+        </w:rPr>
+        <w:t xml:space="preserve"> (0/1)</w:t>
+      </w:r>
+    </w:p>
+    <w:p>
+      <w:pPr>
+        <w:pStyle w:val="Paragraphedeliste"/>
+        <w:numPr>
+          <w:ilvl w:val="0"/>
+          <w:numId w:val="11"/>
+        </w:numPr>
+        <w:rPr>
+          <w:lang w:val="fr-FR"/>
+        </w:rPr>
+      </w:pPr>
+      <w:r>
+        <w:rPr>
+          <w:lang w:val="fr-FR"/>
+        </w:rPr>
+        <w:t>Dev</w:t>
+      </w:r>
+      <w:r>
+        <w:rPr>
+          <w:lang w:val="fr-FR"/>
+        </w:rPr>
+        <w:t>3</w:t>
+      </w:r>
+      <w:r>
+        <w:rPr>
+          <w:lang w:val="fr-FR"/>
+        </w:rPr>
+        <w:t xml:space="preserve"> (0/1)</w:t>
+      </w:r>
+    </w:p>
+    <w:p>
+      <w:pPr>
+        <w:pStyle w:val="Paragraphedeliste"/>
+        <w:numPr>
+          <w:ilvl w:val="0"/>
+          <w:numId w:val="11"/>
+        </w:numPr>
+        <w:rPr>
+          <w:lang w:val="fr-FR"/>
+        </w:rPr>
+      </w:pPr>
+      <w:r>
+        <w:rPr>
+          <w:lang w:val="fr-FR"/>
+        </w:rPr>
+        <w:t>Dev</w:t>
+      </w:r>
+      <w:r>
+        <w:rPr>
+          <w:lang w:val="fr-FR"/>
+        </w:rPr>
+        <w:t>4</w:t>
+      </w:r>
+      <w:r>
+        <w:rPr>
+          <w:lang w:val="fr-FR"/>
+        </w:rPr>
+        <w:t xml:space="preserve"> (0/1)</w:t>
+      </w:r>
+    </w:p>
+    <w:p>
+      <w:pPr>
+        <w:pStyle w:val="Paragraphedeliste"/>
+        <w:numPr>
+          <w:ilvl w:val="0"/>
+          <w:numId w:val="11"/>
+        </w:numPr>
+        <w:rPr>
+          <w:lang w:val="fr-FR"/>
+        </w:rPr>
+      </w:pPr>
+      <w:r>
+        <w:rPr>
+          <w:lang w:val="fr-FR"/>
+        </w:rPr>
+        <w:t>Fin (0/1)</w:t>
+      </w:r>
+    </w:p>
+    <w:p>
+      <w:pPr>
+        <w:pStyle w:val="Paragraphedeliste"/>
+        <w:numPr>
+          <w:ilvl w:val="0"/>
+          <w:numId w:val="5"/>
+        </w:numPr>
+        <w:rPr>
+          <w:lang w:val="fr-FR"/>
+        </w:rPr>
+      </w:pPr>
+      <w:r>
+        <w:rPr>
+          <w:u w:val="single"/>
+          <w:lang w:val="fr-FR"/>
+        </w:rPr>
+        <w:t>Bateaux</w:t>
+      </w:r>
+      <w:r>
+        <w:rPr>
+          <w:lang w:val="fr-FR"/>
+        </w:rPr>
+        <w:t> :</w:t>
+      </w:r>
+    </w:p>
+    <w:p>
+      <w:pPr>
+        <w:pStyle w:val="Paragraphedeliste"/>
+        <w:numPr>
+          <w:ilvl w:val="0"/>
+          <w:numId w:val="11"/>
+        </w:numPr>
+        <w:rPr>
+          <w:lang w:val="fr-FR"/>
+        </w:rPr>
+      </w:pPr>
+      <w:r>
+        <w:rPr>
+          <w:lang w:val="fr-FR"/>
+        </w:rPr>
+        <w:t>Marchands</w:t>
+      </w:r>
+    </w:p>
+    <w:p>
+      <w:pPr>
+        <w:pStyle w:val="Paragraphedeliste"/>
+        <w:numPr>
+          <w:ilvl w:val="0"/>
+          <w:numId w:val="11"/>
+        </w:numPr>
+        <w:rPr>
+          <w:lang w:val="fr-FR"/>
+        </w:rPr>
+      </w:pPr>
+      <w:r>
+        <w:rPr>
+          <w:lang w:val="fr-FR"/>
+        </w:rPr>
+        <w:t>Pirates</w:t>
+      </w:r>
+    </w:p>
+    <w:p>
+      <w:pPr>
+        <w:pStyle w:val="Paragraphedeliste"/>
+        <w:numPr>
+          <w:ilvl w:val="0"/>
+          <w:numId w:val="11"/>
+        </w:numPr>
+        <w:rPr>
+          <w:lang w:val="fr-FR"/>
+        </w:rPr>
+      </w:pPr>
+      <w:r>
+        <w:rPr>
+          <w:lang w:val="fr-FR"/>
+        </w:rPr>
+        <w:t>Frégates</w:t>
+      </w:r>
+    </w:p>
+    <w:p>
+      <w:pPr>
+        <w:rPr>
+          <w:lang w:val="fr-FR"/>
+        </w:rPr>
+      </w:pPr>
     </w:p>
     <w:sectPr>
       <w:pgSz w:w="11906" w:h="16838"/>
@@ -5899,37 +6140,37 @@
       </w:rPr>
     </w:lvl>
   </w:abstractNum>
-  <w:num w:numId="1">
+  <w:num w:numId="1" w16cid:durableId="1240869116">
     <w:abstractNumId w:val="1"/>
   </w:num>
-  <w:num w:numId="2">
+  <w:num w:numId="2" w16cid:durableId="1020474881">
     <w:abstractNumId w:val="0"/>
   </w:num>
-  <w:num w:numId="3">
+  <w:num w:numId="3" w16cid:durableId="1576550091">
     <w:abstractNumId w:val="7"/>
   </w:num>
-  <w:num w:numId="4">
+  <w:num w:numId="4" w16cid:durableId="39936229">
     <w:abstractNumId w:val="5"/>
   </w:num>
-  <w:num w:numId="5">
+  <w:num w:numId="5" w16cid:durableId="1161851920">
     <w:abstractNumId w:val="6"/>
   </w:num>
-  <w:num w:numId="6">
+  <w:num w:numId="6" w16cid:durableId="338971524">
     <w:abstractNumId w:val="3"/>
   </w:num>
-  <w:num w:numId="7">
+  <w:num w:numId="7" w16cid:durableId="2106068215">
     <w:abstractNumId w:val="4"/>
   </w:num>
-  <w:num w:numId="8">
+  <w:num w:numId="8" w16cid:durableId="733966760">
     <w:abstractNumId w:val="9"/>
   </w:num>
-  <w:num w:numId="9">
+  <w:num w:numId="9" w16cid:durableId="759521579">
     <w:abstractNumId w:val="8"/>
   </w:num>
-  <w:num w:numId="10">
+  <w:num w:numId="10" w16cid:durableId="398329777">
     <w:abstractNumId w:val="2"/>
   </w:num>
-  <w:num w:numId="11">
+  <w:num w:numId="11" w16cid:durableId="1572764829">
     <w:abstractNumId w:val="10"/>
   </w:num>
 </w:numbering>

</xml_diff>